<commit_message>
3.15 update check list to GitHub, add Hibernate in checklist. (i) What have you reviewed today? review Hibernate, and put it in the checklist. download the example that was given in class review keyword:volatile, review generics and IO stream. need to be more professional. (ii) What new things you have learned today? Hibernate. have to review this topic. (iii) What is your learning plan tomorrow? first after class review the content will be given in class; keep working on reviewing checklist, planning to review exception, key word:native, strictfp, transient.
</commit_message>
<xml_diff>
--- a/src/main/java/checkList/checklist.docx
+++ b/src/main/java/checkList/checklist.docx
@@ -3823,6 +3823,273 @@
       <w:r>
         <w:t>commit, rollback</w:t>
       </w:r>
+    </w:p>
+    <w:p>
+      <w:pPr>
+        <w:pStyle w:val="5"/>
+        <w:numPr>
+          <w:ilvl w:val="0"/>
+          <w:numId w:val="1"/>
+        </w:numPr>
+        <w:ind w:left="720" w:leftChars="0" w:hanging="360" w:firstLineChars="0"/>
+      </w:pPr>
+      <w:r>
+        <w:t>Hibernate</w:t>
+      </w:r>
+    </w:p>
+    <w:p>
+      <w:pPr>
+        <w:pStyle w:val="5"/>
+        <w:numPr>
+          <w:ilvl w:val="1"/>
+          <w:numId w:val="1"/>
+        </w:numPr>
+        <w:ind w:left="1440" w:leftChars="0" w:hanging="360" w:firstLineChars="0"/>
+      </w:pPr>
+      <w:r>
+        <w:t>ORM(Object Relational Mapping)</w:t>
+      </w:r>
+    </w:p>
+    <w:p>
+      <w:pPr>
+        <w:keepNext w:val="0"/>
+        <w:keepLines w:val="0"/>
+        <w:widowControl/>
+        <w:suppressLineNumbers w:val="0"/>
+        <w:jc w:val="left"/>
+      </w:pPr>
+      <w:r>
+        <w:rPr>
+          <w:rFonts w:ascii="Arial" w:hAnsi="Arial" w:eastAsia="SimSun" w:cs="Arial"/>
+          <w:i w:val="0"/>
+          <w:color w:val="000000"/>
+          <w:kern w:val="0"/>
+          <w:sz w:val="22"/>
+          <w:szCs w:val="22"/>
+          <w:u w:val="none"/>
+          <w:bdr w:val="none" w:color="auto" w:sz="0" w:space="0"/>
+          <w:vertAlign w:val="baseline"/>
+          <w:lang w:val="en-US" w:eastAsia="zh-CN" w:bidi="ar"/>
+        </w:rPr>
+        <w:drawing>
+          <wp:inline distT="0" distB="0" distL="114300" distR="114300">
+            <wp:extent cx="5943600" cy="3838575"/>
+            <wp:effectExtent l="0" t="0" r="0" b="22225"/>
+            <wp:docPr id="2" name="Picture 1" descr="IMG_256"/>
+            <wp:cNvGraphicFramePr>
+              <a:graphicFrameLocks xmlns:a="http://schemas.openxmlformats.org/drawingml/2006/main" noChangeAspect="1"/>
+            </wp:cNvGraphicFramePr>
+            <a:graphic xmlns:a="http://schemas.openxmlformats.org/drawingml/2006/main">
+              <a:graphicData uri="http://schemas.openxmlformats.org/drawingml/2006/picture">
+                <pic:pic xmlns:pic="http://schemas.openxmlformats.org/drawingml/2006/picture">
+                  <pic:nvPicPr>
+                    <pic:cNvPr id="2" name="Picture 1" descr="IMG_256"/>
+                    <pic:cNvPicPr>
+                      <a:picLocks noChangeAspect="1"/>
+                    </pic:cNvPicPr>
+                  </pic:nvPicPr>
+                  <pic:blipFill>
+                    <a:blip r:embed="rId5"/>
+                    <a:stretch>
+                      <a:fillRect/>
+                    </a:stretch>
+                  </pic:blipFill>
+                  <pic:spPr>
+                    <a:xfrm>
+                      <a:off x="0" y="0"/>
+                      <a:ext cx="5943600" cy="3838575"/>
+                    </a:xfrm>
+                    <a:prstGeom prst="rect">
+                      <a:avLst/>
+                    </a:prstGeom>
+                    <a:noFill/>
+                    <a:ln w="9525">
+                      <a:noFill/>
+                    </a:ln>
+                  </pic:spPr>
+                </pic:pic>
+              </a:graphicData>
+            </a:graphic>
+          </wp:inline>
+        </w:drawing>
+      </w:r>
+    </w:p>
+    <w:p>
+      <w:pPr>
+        <w:pStyle w:val="5"/>
+        <w:numPr>
+          <w:ilvl w:val="1"/>
+          <w:numId w:val="1"/>
+        </w:numPr>
+        <w:ind w:left="1440" w:leftChars="0" w:hanging="360" w:firstLineChars="0"/>
+      </w:pPr>
+      <w:r>
+        <w:t>Session factory</w:t>
+      </w:r>
+    </w:p>
+    <w:p>
+      <w:pPr>
+        <w:pStyle w:val="5"/>
+        <w:numPr>
+          <w:ilvl w:val="1"/>
+          <w:numId w:val="1"/>
+        </w:numPr>
+        <w:ind w:left="1440" w:leftChars="0" w:hanging="360" w:firstLineChars="0"/>
+      </w:pPr>
+      <w:r>
+        <w:t>Entity</w:t>
+      </w:r>
+    </w:p>
+    <w:p>
+      <w:pPr>
+        <w:pStyle w:val="5"/>
+        <w:numPr>
+          <w:ilvl w:val="1"/>
+          <w:numId w:val="1"/>
+        </w:numPr>
+        <w:ind w:left="1440" w:leftChars="0" w:hanging="360" w:firstLineChars="0"/>
+      </w:pPr>
+      <w:r>
+        <w:t>Session</w:t>
+      </w:r>
+    </w:p>
+    <w:p>
+      <w:pPr>
+        <w:pStyle w:val="5"/>
+        <w:numPr>
+          <w:ilvl w:val="1"/>
+          <w:numId w:val="1"/>
+        </w:numPr>
+        <w:ind w:left="1440" w:leftChars="0" w:hanging="360" w:firstLineChars="0"/>
+      </w:pPr>
+      <w:r>
+        <w:t>Fetch type</w:t>
+      </w:r>
+    </w:p>
+    <w:p>
+      <w:pPr>
+        <w:pStyle w:val="5"/>
+        <w:numPr>
+          <w:ilvl w:val="2"/>
+          <w:numId w:val="1"/>
+        </w:numPr>
+        <w:ind w:left="2160" w:leftChars="0" w:hanging="180" w:firstLineChars="0"/>
+      </w:pPr>
+      <w:r>
+        <w:t>Eager loading</w:t>
+      </w:r>
+    </w:p>
+    <w:p>
+      <w:pPr>
+        <w:pStyle w:val="5"/>
+        <w:numPr>
+          <w:ilvl w:val="2"/>
+          <w:numId w:val="1"/>
+        </w:numPr>
+        <w:ind w:left="2160" w:leftChars="0" w:hanging="180" w:firstLineChars="0"/>
+      </w:pPr>
+      <w:r>
+        <w:t>Lazy loading</w:t>
+      </w:r>
+    </w:p>
+    <w:p>
+      <w:pPr>
+        <w:pStyle w:val="5"/>
+        <w:numPr>
+          <w:ilvl w:val="1"/>
+          <w:numId w:val="1"/>
+        </w:numPr>
+        <w:ind w:left="1440" w:leftChars="0" w:hanging="360" w:firstLineChars="0"/>
+      </w:pPr>
+      <w:r>
+        <w:t>Mapping</w:t>
+      </w:r>
+    </w:p>
+    <w:p>
+      <w:pPr>
+        <w:pStyle w:val="5"/>
+        <w:numPr>
+          <w:ilvl w:val="1"/>
+          <w:numId w:val="1"/>
+        </w:numPr>
+        <w:ind w:left="1440" w:leftChars="0" w:hanging="360" w:firstLineChars="0"/>
+      </w:pPr>
+      <w:r>
+        <w:t>Cache</w:t>
+      </w:r>
+    </w:p>
+    <w:p>
+      <w:pPr>
+        <w:pStyle w:val="5"/>
+        <w:numPr>
+          <w:ilvl w:val="2"/>
+          <w:numId w:val="1"/>
+        </w:numPr>
+        <w:ind w:left="2160" w:leftChars="0" w:hanging="180" w:firstLineChars="0"/>
+        <w:rPr>
+          <w:rFonts w:hint="default"/>
+        </w:rPr>
+      </w:pPr>
+      <w:r>
+        <w:rPr>
+          <w:rFonts w:hint="default"/>
+        </w:rPr>
+        <w:t>first level cache: session level (open by default)</w:t>
+      </w:r>
+    </w:p>
+    <w:p>
+      <w:pPr>
+        <w:pStyle w:val="5"/>
+        <w:numPr>
+          <w:ilvl w:val="2"/>
+          <w:numId w:val="1"/>
+        </w:numPr>
+        <w:ind w:left="2160" w:leftChars="0" w:hanging="180" w:firstLineChars="0"/>
+        <w:rPr>
+          <w:rFonts w:hint="default"/>
+        </w:rPr>
+      </w:pPr>
+      <w:r>
+        <w:rPr>
+          <w:rFonts w:hint="default"/>
+        </w:rPr>
+        <w:t>second level cache: session factory level (close by default)</w:t>
+      </w:r>
+    </w:p>
+    <w:p>
+      <w:pPr>
+        <w:pStyle w:val="5"/>
+        <w:numPr>
+          <w:ilvl w:val="2"/>
+          <w:numId w:val="1"/>
+        </w:numPr>
+        <w:ind w:left="2160" w:leftChars="0" w:hanging="180" w:firstLineChars="0"/>
+        <w:rPr>
+          <w:rFonts w:hint="default"/>
+        </w:rPr>
+      </w:pPr>
+      <w:r>
+        <w:rPr>
+          <w:rFonts w:hint="default"/>
+        </w:rPr>
+        <w:t>EhCache</w:t>
+      </w:r>
+    </w:p>
+    <w:p>
+      <w:pPr>
+        <w:pStyle w:val="5"/>
+        <w:numPr>
+          <w:ilvl w:val="2"/>
+          <w:numId w:val="1"/>
+        </w:numPr>
+        <w:ind w:left="2160" w:leftChars="0" w:hanging="180" w:firstLineChars="0"/>
+      </w:pPr>
+      <w:r>
+        <w:rPr>
+          <w:rFonts w:hint="default"/>
+        </w:rPr>
+        <w:t>OSCache</w:t>
+      </w:r>
       <w:bookmarkStart w:id="0" w:name="_GoBack"/>
       <w:bookmarkEnd w:id="0"/>
     </w:p>
@@ -3939,7 +4206,7 @@
   <w:docDefaults>
     <w:rPrDefault>
       <w:rPr>
-        <w:rFonts w:asciiTheme="minorHAnsi" w:hAnsiTheme="minorHAnsi" w:eastAsiaTheme="minorEastAsia" w:cstheme="minorBidi"/>
+        <w:rFonts w:ascii="Times New Roman" w:hAnsi="Times New Roman" w:eastAsia="SimSun" w:cs="Times New Roman"/>
       </w:rPr>
     </w:rPrDefault>
   </w:docDefaults>
@@ -4009,7 +4276,7 @@
     <w:lsdException w:qFormat="1" w:unhideWhenUsed="0" w:uiPriority="10" w:semiHidden="0" w:name="Title"/>
     <w:lsdException w:uiPriority="99" w:name="Closing"/>
     <w:lsdException w:uiPriority="99" w:name="Signature"/>
-    <w:lsdException w:qFormat="1" w:uiPriority="1" w:name="Default Paragraph Font"/>
+    <w:lsdException w:qFormat="1" w:uiPriority="1" w:semiHidden="0" w:name="Default Paragraph Font"/>
     <w:lsdException w:uiPriority="99" w:name="Body Text"/>
     <w:lsdException w:uiPriority="99" w:name="Body Text Indent"/>
     <w:lsdException w:uiPriority="99" w:name="List Continue"/>
@@ -4036,7 +4303,7 @@
     <w:lsdException w:uiPriority="99" w:name="Document Map"/>
     <w:lsdException w:uiPriority="99" w:name="Plain Text"/>
     <w:lsdException w:uiPriority="99" w:name="E-mail Signature"/>
-    <w:lsdException w:qFormat="1" w:uiPriority="99" w:name="Normal (Web)"/>
+    <w:lsdException w:qFormat="1" w:uiPriority="99" w:semiHidden="0" w:name="Normal (Web)"/>
     <w:lsdException w:uiPriority="99" w:name="HTML Acronym"/>
     <w:lsdException w:uiPriority="99" w:name="HTML Address"/>
     <w:lsdException w:uiPriority="99" w:name="HTML Cite"/>
@@ -4047,7 +4314,7 @@
     <w:lsdException w:uiPriority="99" w:name="HTML Sample"/>
     <w:lsdException w:uiPriority="99" w:name="HTML Typewriter"/>
     <w:lsdException w:uiPriority="99" w:name="HTML Variable"/>
-    <w:lsdException w:uiPriority="99" w:name="Normal Table"/>
+    <w:lsdException w:qFormat="1" w:uiPriority="99" w:semiHidden="0" w:name="Normal Table"/>
     <w:lsdException w:uiPriority="99" w:name="annotation subject"/>
     <w:lsdException w:uiPriority="99" w:name="Table Simple 1"/>
     <w:lsdException w:uiPriority="99" w:name="Table Simple 2"/>
@@ -4216,6 +4483,7 @@
   <w:style w:type="table" w:default="1" w:styleId="4">
     <w:name w:val="Normal Table"/>
     <w:unhideWhenUsed/>
+    <w:qFormat/>
     <w:uiPriority w:val="99"/>
     <w:tblPr>
       <w:tblCellMar>

</xml_diff>